<commit_message>
pro:Linux: supression du fichier notes + correction tp7 + ajout note tp7
</commit_message>
<xml_diff>
--- a/BCIT/LinuxIntroduction/Rendus/Devoirs/Devoir7.docx
+++ b/BCIT/LinuxIntroduction/Rendus/Devoirs/Devoir7.docx
@@ -26411,21 +26411,25 @@
         <w:ind/>
         <w:rPr>
           <w:rFonts w:asciiTheme="majorHAnsi" w:hAnsiTheme="majorHAnsi" w:cstheme="majorHAnsi"/>
-        </w:rPr>
-      </w:pPr>
-      <w:r>
-        <w:rPr>
-          <w:rFonts w:asciiTheme="majorHAnsi" w:hAnsiTheme="majorHAnsi" w:cstheme="majorHAnsi"/>
-        </w:rPr>
-      </w:r>
-      <w:r>
-        <w:rPr>
-          <w:rFonts w:asciiTheme="majorHAnsi" w:hAnsiTheme="majorHAnsi" w:cstheme="majorHAnsi"/>
-        </w:rPr>
-      </w:r>
-      <w:r>
-        <w:rPr>
-          <w:rFonts w:asciiTheme="majorHAnsi" w:hAnsiTheme="majorHAnsi" w:cstheme="majorHAnsi"/>
+          <w:color w:val="00b050"/>
+        </w:rPr>
+      </w:pPr>
+      <w:r>
+        <w:rPr>
+          <w:rFonts w:asciiTheme="majorHAnsi" w:hAnsiTheme="majorHAnsi" w:cstheme="majorHAnsi"/>
+          <w:color w:val="00b050"/>
+        </w:rPr>
+        <w:t xml:space="preserve">Correction : ls ~antoinel</w:t>
+      </w:r>
+      <w:r>
+        <w:rPr>
+          <w:rFonts w:asciiTheme="majorHAnsi" w:hAnsiTheme="majorHAnsi" w:cstheme="majorHAnsi"/>
+        </w:rPr>
+      </w:r>
+      <w:r>
+        <w:rPr>
+          <w:rFonts w:asciiTheme="majorHAnsi" w:hAnsiTheme="majorHAnsi" w:cstheme="majorHAnsi"/>
+          <w:color w:val="00b050"/>
         </w:rPr>
       </w:r>
     </w:p>
@@ -26582,10 +26586,21 @@
         <w:pBdr/>
         <w:spacing w:after="0"/>
         <w:ind w:left="360"/>
-        <w:rPr/>
-      </w:pPr>
-      <w:r/>
-      <w:r/>
+        <w:rPr>
+          <w:color w:val="00b050"/>
+        </w:rPr>
+      </w:pPr>
+      <w:r>
+        <w:rPr>
+          <w:color w:val="00b050"/>
+        </w:rPr>
+        <w:t xml:space="preserve">Correction : ls –l ~antoinel</w:t>
+      </w:r>
+      <w:r>
+        <w:rPr>
+          <w:color w:val="00b050"/>
+        </w:rPr>
+      </w:r>
     </w:p>
     <w:p>
       <w:pPr>

</xml_diff>